<commit_message>
Snapshot for Intranet drop.
</commit_message>
<xml_diff>
--- a/intranet/intranet-landing-page.docx
+++ b/intranet/intranet-landing-page.docx
@@ -40,7 +40,7 @@
         <w:pStyle w:val="BodyText"/>
       </w:pPr>
       <w:r>
-        <w:t xml:space="preserve">This guidance is dated: 3 July 2021.</w:t>
+        <w:t xml:space="preserve">This guidance is dated: 5 July 2021.</w:t>
       </w:r>
     </w:p>
     <w:p>
@@ -48,7 +48,7 @@
         <w:pStyle w:val="BodyText"/>
       </w:pPr>
       <w:r>
-        <w:t xml:space="preserve">It is time-limited, and is not valid after 3 August 2021.</w:t>
+        <w:t xml:space="preserve">It is time-limited, and is not valid after 5 August 2021.</w:t>
       </w:r>
     </w:p>
     <w:p>

</xml_diff>